<commit_message>
2018.04.05 update - modify date
</commit_message>
<xml_diff>
--- a/workshop/03.big data save/수행평가_빅데이터 저장_김동건.docx
+++ b/workshop/03.big data save/수행평가_빅데이터 저장_김동건.docx
@@ -420,6 +420,8 @@
             </w:r>
           </w:p>
         </w:tc>
+        <w:bookmarkStart w:id="0" w:name="_GoBack"/>
+        <w:bookmarkEnd w:id="0"/>
       </w:tr>
       <w:tr>
         <w:trPr>
@@ -812,8 +814,6 @@
             </w:r>
           </w:p>
         </w:tc>
-        <w:bookmarkStart w:id="0" w:name="_GoBack"/>
-        <w:bookmarkEnd w:id="0"/>
       </w:tr>
       <w:tr>
         <w:trPr>
@@ -899,7 +899,16 @@
                 <w:kern w:val="0"/>
                 <w:sz w:val="22"/>
               </w:rPr>
-              <w:t>2016.03.28</w:t>
+              <w:t>2018</w:t>
+            </w:r>
+            <w:r>
+              <w:rPr>
+                <w:rFonts w:ascii="바탕" w:eastAsia="바탕" w:hAnsi="바탕" w:cs="굴림" w:hint="eastAsia"/>
+                <w:color w:val="000000"/>
+                <w:kern w:val="0"/>
+                <w:sz w:val="22"/>
+              </w:rPr>
+              <w:t>.03.28</w:t>
             </w:r>
           </w:p>
         </w:tc>
@@ -4969,7 +4978,7 @@
 </file>
 
 <file path=customXml/itemProps1.xml><?xml version="1.0" encoding="utf-8"?>
-<ds:datastoreItem xmlns:ds="http://schemas.openxmlformats.org/officeDocument/2006/customXml" ds:itemID="{3F985D5B-95C6-493F-8652-9687B6A06335}">
+<ds:datastoreItem xmlns:ds="http://schemas.openxmlformats.org/officeDocument/2006/customXml" ds:itemID="{BF288BCD-A03F-4925-9C4E-63E66E66D693}">
   <ds:schemaRefs>
     <ds:schemaRef ds:uri="http://schemas.openxmlformats.org/officeDocument/2006/bibliography"/>
   </ds:schemaRefs>

</xml_diff>